<commit_message>
Added test of non-functional requirements
</commit_message>
<xml_diff>
--- a/test/Test conclusion.docx
+++ b/test/Test conclusion.docx
@@ -1,6 +1,6 @@
 
 <file path=word/document.xml><?xml version="1.0" encoding="utf-8"?>
-<w:document xmlns:wpc="http://schemas.microsoft.com/office/word/2010/wordprocessingCanvas" xmlns:cx="http://schemas.microsoft.com/office/drawing/2014/chartex" xmlns:mc="http://schemas.openxmlformats.org/markup-compatibility/2006" xmlns:o="urn:schemas-microsoft-com:office:office" xmlns:r="http://schemas.openxmlformats.org/officeDocument/2006/relationships" xmlns:m="http://schemas.openxmlformats.org/officeDocument/2006/math" xmlns:v="urn:schemas-microsoft-com:vml" xmlns:wp14="http://schemas.microsoft.com/office/word/2010/wordprocessingDrawing" xmlns:wp="http://schemas.openxmlformats.org/drawingml/2006/wordprocessingDrawing" xmlns:w10="urn:schemas-microsoft-com:office:word" xmlns:w="http://schemas.openxmlformats.org/wordprocessingml/2006/main" xmlns:w14="http://schemas.microsoft.com/office/word/2010/wordml" xmlns:w15="http://schemas.microsoft.com/office/word/2012/wordml" xmlns:w16se="http://schemas.microsoft.com/office/word/2015/wordml/symex" xmlns:wpg="http://schemas.microsoft.com/office/word/2010/wordprocessingGroup" xmlns:wpi="http://schemas.microsoft.com/office/word/2010/wordprocessingInk" xmlns:wne="http://schemas.microsoft.com/office/word/2006/wordml" xmlns:wps="http://schemas.microsoft.com/office/word/2010/wordprocessingShape" mc:Ignorable="w14 w15 w16se wp14">
+<w:document xmlns:wpc="http://schemas.microsoft.com/office/word/2010/wordprocessingCanvas" xmlns:cx="http://schemas.microsoft.com/office/drawing/2014/chartex" xmlns:cx1="http://schemas.microsoft.com/office/drawing/2015/9/8/chartex" xmlns:mc="http://schemas.openxmlformats.org/markup-compatibility/2006" xmlns:o="urn:schemas-microsoft-com:office:office" xmlns:r="http://schemas.openxmlformats.org/officeDocument/2006/relationships" xmlns:m="http://schemas.openxmlformats.org/officeDocument/2006/math" xmlns:v="urn:schemas-microsoft-com:vml" xmlns:wp14="http://schemas.microsoft.com/office/word/2010/wordprocessingDrawing" xmlns:wp="http://schemas.openxmlformats.org/drawingml/2006/wordprocessingDrawing" xmlns:w10="urn:schemas-microsoft-com:office:word" xmlns:w="http://schemas.openxmlformats.org/wordprocessingml/2006/main" xmlns:w14="http://schemas.microsoft.com/office/word/2010/wordml" xmlns:w15="http://schemas.microsoft.com/office/word/2012/wordml" xmlns:w16se="http://schemas.microsoft.com/office/word/2015/wordml/symex" xmlns:wpg="http://schemas.microsoft.com/office/word/2010/wordprocessingGroup" xmlns:wpi="http://schemas.microsoft.com/office/word/2010/wordprocessingInk" xmlns:wne="http://schemas.microsoft.com/office/word/2006/wordml" xmlns:wps="http://schemas.microsoft.com/office/word/2010/wordprocessingShape" mc:Ignorable="w14 w15 w16se wp14">
   <w:body>
     <w:p>
       <w:pPr>
@@ -21,7 +21,6 @@
           <w:lang w:eastAsia="ru-RU"/>
         </w:rPr>
       </w:pPr>
-      <w:bookmarkStart w:id="0" w:name="_GoBack"/>
       <w:r>
         <w:rPr>
           <w:rFonts w:ascii="Segoe UI" w:eastAsia="Times New Roman" w:hAnsi="Segoe UI" w:cs="Segoe UI"/>
@@ -81,7 +80,6 @@
             <w:vAlign w:val="center"/>
             <w:hideMark/>
           </w:tcPr>
-          <w:bookmarkEnd w:id="0"/>
           <w:p>
             <w:pPr>
               <w:spacing w:after="0" w:line="240" w:lineRule="auto"/>
@@ -523,8 +521,20 @@
                 <w:szCs w:val="24"/>
                 <w:lang w:eastAsia="ru-RU"/>
               </w:rPr>
-              <w:t xml:space="preserve"> master</w:t>
-            </w:r>
+              <w:t xml:space="preserve"> </w:t>
+            </w:r>
+            <w:proofErr w:type="spellStart"/>
+            <w:r>
+              <w:rPr>
+                <w:rFonts w:ascii="Segoe UI" w:eastAsia="Times New Roman" w:hAnsi="Segoe UI" w:cs="Segoe UI"/>
+                <w:color w:val="24292E"/>
+                <w:sz w:val="24"/>
+                <w:szCs w:val="24"/>
+                <w:lang w:eastAsia="ru-RU"/>
+              </w:rPr>
+              <w:t>master</w:t>
+            </w:r>
+            <w:proofErr w:type="spellEnd"/>
             <w:r>
               <w:rPr>
                 <w:rFonts w:ascii="Segoe UI" w:eastAsia="Times New Roman" w:hAnsi="Segoe UI" w:cs="Segoe UI"/>
@@ -669,17 +679,7 @@
                 <w:szCs w:val="24"/>
                 <w:lang w:eastAsia="ru-RU"/>
               </w:rPr>
-              <w:t xml:space="preserve">Приложение </w:t>
-            </w:r>
-            <w:r>
-              <w:rPr>
-                <w:rFonts w:ascii="Segoe UI" w:eastAsia="Times New Roman" w:hAnsi="Segoe UI" w:cs="Segoe UI"/>
-                <w:color w:val="24292E"/>
-                <w:sz w:val="24"/>
-                <w:szCs w:val="24"/>
-                <w:lang w:eastAsia="ru-RU"/>
-              </w:rPr>
-              <w:t>игнорирует данные ходы</w:t>
+              <w:t>Приложение игнорирует данные ходы</w:t>
             </w:r>
           </w:p>
         </w:tc>
@@ -859,17 +859,7 @@
                 <w:szCs w:val="24"/>
                 <w:lang w:eastAsia="ru-RU"/>
               </w:rPr>
-              <w:t>Открыть</w:t>
-            </w:r>
-            <w:r>
-              <w:rPr>
-                <w:rFonts w:ascii="Segoe UI" w:eastAsia="Times New Roman" w:hAnsi="Segoe UI" w:cs="Segoe UI"/>
-                <w:color w:val="24292E"/>
-                <w:sz w:val="24"/>
-                <w:szCs w:val="24"/>
-                <w:lang w:eastAsia="ru-RU"/>
-              </w:rPr>
-              <w:t xml:space="preserve"> приложение "</w:t>
+              <w:t>Открыть приложение "</w:t>
             </w:r>
             <w:proofErr w:type="spellStart"/>
             <w:r>
@@ -891,17 +881,29 @@
                 <w:szCs w:val="24"/>
                 <w:lang w:eastAsia="ru-RU"/>
               </w:rPr>
-              <w:t xml:space="preserve"> master".</w:t>
-            </w:r>
-            <w:r>
-              <w:rPr>
-                <w:rFonts w:ascii="Segoe UI" w:eastAsia="Times New Roman" w:hAnsi="Segoe UI" w:cs="Segoe UI"/>
-                <w:color w:val="24292E"/>
-                <w:sz w:val="24"/>
-                <w:szCs w:val="24"/>
-                <w:lang w:eastAsia="ru-RU"/>
-              </w:rPr>
-              <w:t xml:space="preserve"> Сделать ход и повторить данное действие несколько раз так, чтобы</w:t>
+              <w:t xml:space="preserve"> </w:t>
+            </w:r>
+            <w:proofErr w:type="spellStart"/>
+            <w:r>
+              <w:rPr>
+                <w:rFonts w:ascii="Segoe UI" w:eastAsia="Times New Roman" w:hAnsi="Segoe UI" w:cs="Segoe UI"/>
+                <w:color w:val="24292E"/>
+                <w:sz w:val="24"/>
+                <w:szCs w:val="24"/>
+                <w:lang w:eastAsia="ru-RU"/>
+              </w:rPr>
+              <w:t>master</w:t>
+            </w:r>
+            <w:proofErr w:type="spellEnd"/>
+            <w:r>
+              <w:rPr>
+                <w:rFonts w:ascii="Segoe UI" w:eastAsia="Times New Roman" w:hAnsi="Segoe UI" w:cs="Segoe UI"/>
+                <w:color w:val="24292E"/>
+                <w:sz w:val="24"/>
+                <w:szCs w:val="24"/>
+                <w:lang w:eastAsia="ru-RU"/>
+              </w:rPr>
+              <w:t>". Сделать ход и повторить данное действие несколько раз так, чтобы</w:t>
             </w:r>
             <w:r>
               <w:rPr>
@@ -973,17 +975,7 @@
                 <w:szCs w:val="24"/>
                 <w:lang w:eastAsia="ru-RU"/>
               </w:rPr>
-              <w:t>выстроить ряд из пяти символов</w:t>
-            </w:r>
-            <w:r>
-              <w:rPr>
-                <w:rFonts w:ascii="Segoe UI" w:eastAsia="Times New Roman" w:hAnsi="Segoe UI" w:cs="Segoe UI"/>
-                <w:color w:val="24292E"/>
-                <w:sz w:val="24"/>
-                <w:szCs w:val="24"/>
-                <w:lang w:eastAsia="ru-RU"/>
-              </w:rPr>
-              <w:t xml:space="preserve"> и создать помехи для создания такого ряда пользователем</w:t>
+              <w:t>выстроить ряд из пяти символов и создать помехи для создания такого ряда пользователем</w:t>
             </w:r>
           </w:p>
         </w:tc>
@@ -1237,17 +1229,29 @@
                 <w:szCs w:val="24"/>
                 <w:lang w:eastAsia="ru-RU"/>
               </w:rPr>
-              <w:t xml:space="preserve"> master". Сделать ход и повторить данное действие </w:t>
-            </w:r>
-            <w:r>
-              <w:rPr>
-                <w:rFonts w:ascii="Segoe UI" w:eastAsia="Times New Roman" w:hAnsi="Segoe UI" w:cs="Segoe UI"/>
-                <w:color w:val="24292E"/>
-                <w:sz w:val="24"/>
-                <w:szCs w:val="24"/>
-                <w:lang w:eastAsia="ru-RU"/>
-              </w:rPr>
-              <w:t>пока игра не будет окончена</w:t>
+              <w:t xml:space="preserve"> </w:t>
+            </w:r>
+            <w:proofErr w:type="spellStart"/>
+            <w:r>
+              <w:rPr>
+                <w:rFonts w:ascii="Segoe UI" w:eastAsia="Times New Roman" w:hAnsi="Segoe UI" w:cs="Segoe UI"/>
+                <w:color w:val="24292E"/>
+                <w:sz w:val="24"/>
+                <w:szCs w:val="24"/>
+                <w:lang w:eastAsia="ru-RU"/>
+              </w:rPr>
+              <w:t>master</w:t>
+            </w:r>
+            <w:proofErr w:type="spellEnd"/>
+            <w:r>
+              <w:rPr>
+                <w:rFonts w:ascii="Segoe UI" w:eastAsia="Times New Roman" w:hAnsi="Segoe UI" w:cs="Segoe UI"/>
+                <w:color w:val="24292E"/>
+                <w:sz w:val="24"/>
+                <w:szCs w:val="24"/>
+                <w:lang w:eastAsia="ru-RU"/>
+              </w:rPr>
+              <w:t>". Сделать ход и повторить данное действие пока игра не будет окончена</w:t>
             </w:r>
           </w:p>
         </w:tc>
@@ -1299,17 +1303,7 @@
                 <w:szCs w:val="24"/>
                 <w:lang w:eastAsia="ru-RU"/>
               </w:rPr>
-              <w:t xml:space="preserve"> </w:t>
-            </w:r>
-            <w:r>
-              <w:rPr>
-                <w:rFonts w:ascii="Segoe UI" w:eastAsia="Times New Roman" w:hAnsi="Segoe UI" w:cs="Segoe UI"/>
-                <w:color w:val="24292E"/>
-                <w:sz w:val="24"/>
-                <w:szCs w:val="24"/>
-                <w:lang w:eastAsia="ru-RU"/>
-              </w:rPr>
-              <w:t>ряд</w:t>
+              <w:t xml:space="preserve"> ряд</w:t>
             </w:r>
             <w:r>
               <w:rPr>
@@ -1371,27 +1365,7 @@
                 <w:szCs w:val="24"/>
                 <w:lang w:eastAsia="ru-RU"/>
               </w:rPr>
-              <w:t xml:space="preserve">Приложение </w:t>
-            </w:r>
-            <w:r>
-              <w:rPr>
-                <w:rFonts w:ascii="Segoe UI" w:eastAsia="Times New Roman" w:hAnsi="Segoe UI" w:cs="Segoe UI"/>
-                <w:color w:val="24292E"/>
-                <w:sz w:val="24"/>
-                <w:szCs w:val="24"/>
-                <w:lang w:eastAsia="ru-RU"/>
-              </w:rPr>
-              <w:t>выводит на экран информационное окно с сообщением</w:t>
-            </w:r>
-            <w:r>
-              <w:rPr>
-                <w:rFonts w:ascii="Segoe UI" w:eastAsia="Times New Roman" w:hAnsi="Segoe UI" w:cs="Segoe UI"/>
-                <w:color w:val="24292E"/>
-                <w:sz w:val="24"/>
-                <w:szCs w:val="24"/>
-                <w:lang w:eastAsia="ru-RU"/>
-              </w:rPr>
-              <w:t xml:space="preserve"> о конце игры сразу после появления на игровом поле</w:t>
+              <w:t>Приложение выводит на экран информационное окно с сообщением о конце игры сразу после появления на игровом поле</w:t>
             </w:r>
             <w:r>
               <w:rPr>
@@ -1624,7 +1598,29 @@
                 <w:szCs w:val="24"/>
                 <w:lang w:eastAsia="ru-RU"/>
               </w:rPr>
-              <w:t xml:space="preserve"> master". </w:t>
+              <w:t xml:space="preserve"> </w:t>
+            </w:r>
+            <w:proofErr w:type="spellStart"/>
+            <w:r>
+              <w:rPr>
+                <w:rFonts w:ascii="Segoe UI" w:eastAsia="Times New Roman" w:hAnsi="Segoe UI" w:cs="Segoe UI"/>
+                <w:color w:val="24292E"/>
+                <w:sz w:val="24"/>
+                <w:szCs w:val="24"/>
+                <w:lang w:eastAsia="ru-RU"/>
+              </w:rPr>
+              <w:t>master</w:t>
+            </w:r>
+            <w:proofErr w:type="spellEnd"/>
+            <w:r>
+              <w:rPr>
+                <w:rFonts w:ascii="Segoe UI" w:eastAsia="Times New Roman" w:hAnsi="Segoe UI" w:cs="Segoe UI"/>
+                <w:color w:val="24292E"/>
+                <w:sz w:val="24"/>
+                <w:szCs w:val="24"/>
+                <w:lang w:eastAsia="ru-RU"/>
+              </w:rPr>
+              <w:t xml:space="preserve">". </w:t>
             </w:r>
             <w:r>
               <w:rPr>
@@ -1674,37 +1670,7 @@
                 <w:szCs w:val="24"/>
                 <w:lang w:eastAsia="ru-RU"/>
               </w:rPr>
-              <w:t xml:space="preserve"> </w:t>
-            </w:r>
-            <w:r>
-              <w:rPr>
-                <w:rFonts w:ascii="Segoe UI" w:eastAsia="Times New Roman" w:hAnsi="Segoe UI" w:cs="Segoe UI"/>
-                <w:color w:val="24292E"/>
-                <w:sz w:val="24"/>
-                <w:szCs w:val="24"/>
-                <w:lang w:eastAsia="ru-RU"/>
-              </w:rPr>
-              <w:t xml:space="preserve">в пределах игрового поля </w:t>
-            </w:r>
-            <w:r>
-              <w:rPr>
-                <w:rFonts w:ascii="Segoe UI" w:eastAsia="Times New Roman" w:hAnsi="Segoe UI" w:cs="Segoe UI"/>
-                <w:color w:val="24292E"/>
-                <w:sz w:val="24"/>
-                <w:szCs w:val="24"/>
-                <w:lang w:eastAsia="ru-RU"/>
-              </w:rPr>
-              <w:t xml:space="preserve">не </w:t>
-            </w:r>
-            <w:r>
-              <w:rPr>
-                <w:rFonts w:ascii="Segoe UI" w:eastAsia="Times New Roman" w:hAnsi="Segoe UI" w:cs="Segoe UI"/>
-                <w:color w:val="24292E"/>
-                <w:sz w:val="24"/>
-                <w:szCs w:val="24"/>
-                <w:lang w:eastAsia="ru-RU"/>
-              </w:rPr>
-              <w:t>на пересечении чёрных линий</w:t>
+              <w:t xml:space="preserve"> в пределах игрового поля не на пересечении чёрных линий</w:t>
             </w:r>
             <w:r>
               <w:rPr>
@@ -1776,37 +1742,7 @@
                 <w:szCs w:val="24"/>
                 <w:lang w:eastAsia="ru-RU"/>
               </w:rPr>
-              <w:t>нажатие</w:t>
-            </w:r>
-            <w:r>
-              <w:rPr>
-                <w:rFonts w:ascii="Segoe UI" w:eastAsia="Times New Roman" w:hAnsi="Segoe UI" w:cs="Segoe UI"/>
-                <w:color w:val="24292E"/>
-                <w:sz w:val="24"/>
-                <w:szCs w:val="24"/>
-                <w:lang w:eastAsia="ru-RU"/>
-              </w:rPr>
-              <w:t xml:space="preserve"> </w:t>
-            </w:r>
-            <w:r>
-              <w:rPr>
-                <w:rFonts w:ascii="Segoe UI" w:eastAsia="Times New Roman" w:hAnsi="Segoe UI" w:cs="Segoe UI"/>
-                <w:color w:val="24292E"/>
-                <w:sz w:val="24"/>
-                <w:szCs w:val="24"/>
-                <w:lang w:eastAsia="ru-RU"/>
-              </w:rPr>
-              <w:t>левой клавиши</w:t>
-            </w:r>
-            <w:r>
-              <w:rPr>
-                <w:rFonts w:ascii="Segoe UI" w:eastAsia="Times New Roman" w:hAnsi="Segoe UI" w:cs="Segoe UI"/>
-                <w:color w:val="24292E"/>
-                <w:sz w:val="24"/>
-                <w:szCs w:val="24"/>
-                <w:lang w:eastAsia="ru-RU"/>
-              </w:rPr>
-              <w:t xml:space="preserve"> мыши </w:t>
+              <w:t xml:space="preserve">нажатие левой клавиши мыши </w:t>
             </w:r>
             <w:r>
               <w:rPr>
@@ -1878,27 +1814,7 @@
                 <w:szCs w:val="24"/>
                 <w:lang w:eastAsia="ru-RU"/>
               </w:rPr>
-              <w:t>как ход, только когда он был совершён в границах игрового поля и</w:t>
-            </w:r>
-            <w:r>
-              <w:rPr>
-                <w:rFonts w:ascii="Segoe UI" w:eastAsia="Times New Roman" w:hAnsi="Segoe UI" w:cs="Segoe UI"/>
-                <w:color w:val="24292E"/>
-                <w:sz w:val="24"/>
-                <w:szCs w:val="24"/>
-                <w:lang w:eastAsia="ru-RU"/>
-              </w:rPr>
-              <w:t xml:space="preserve"> ставит символ игрока на место </w:t>
-            </w:r>
-            <w:r>
-              <w:rPr>
-                <w:rFonts w:ascii="Segoe UI" w:eastAsia="Times New Roman" w:hAnsi="Segoe UI" w:cs="Segoe UI"/>
-                <w:color w:val="24292E"/>
-                <w:sz w:val="24"/>
-                <w:szCs w:val="24"/>
-                <w:lang w:eastAsia="ru-RU"/>
-              </w:rPr>
-              <w:t>ближайшее к месту нажатия пользователя</w:t>
+              <w:t>как ход, только когда он был совершён в границах игрового поля и ставит символ игрока на место ближайшее к месту нажатия пользователя</w:t>
             </w:r>
           </w:p>
         </w:tc>
@@ -2026,17 +1942,7 @@
                 <w:szCs w:val="24"/>
                 <w:lang w:eastAsia="ru-RU"/>
               </w:rPr>
-              <w:t>Своевременно обновлять игровое пол</w:t>
-            </w:r>
-            <w:r>
-              <w:rPr>
-                <w:rFonts w:ascii="Segoe UI" w:eastAsia="Times New Roman" w:hAnsi="Segoe UI" w:cs="Segoe UI"/>
-                <w:color w:val="24292E"/>
-                <w:sz w:val="24"/>
-                <w:szCs w:val="24"/>
-                <w:lang w:eastAsia="ru-RU"/>
-              </w:rPr>
-              <w:t>е</w:t>
+              <w:t>Своевременно обновлять игровое поле</w:t>
             </w:r>
           </w:p>
         </w:tc>
@@ -2100,28 +2006,306 @@
                 <w:szCs w:val="24"/>
                 <w:lang w:eastAsia="ru-RU"/>
               </w:rPr>
-              <w:t xml:space="preserve"> master".</w:t>
-            </w:r>
-            <w:r>
-              <w:rPr>
-                <w:rFonts w:ascii="Segoe UI" w:eastAsia="Times New Roman" w:hAnsi="Segoe UI" w:cs="Segoe UI"/>
-                <w:color w:val="24292E"/>
-                <w:sz w:val="24"/>
-                <w:szCs w:val="24"/>
-                <w:lang w:eastAsia="ru-RU"/>
-              </w:rPr>
               <w:t xml:space="preserve"> </w:t>
             </w:r>
-            <w:r>
-              <w:rPr>
-                <w:rFonts w:ascii="Segoe UI" w:eastAsia="Times New Roman" w:hAnsi="Segoe UI" w:cs="Segoe UI"/>
-                <w:color w:val="24292E"/>
-                <w:sz w:val="24"/>
-                <w:szCs w:val="24"/>
-                <w:lang w:eastAsia="ru-RU"/>
-              </w:rPr>
-              <w:t>Сделать ход</w:t>
-            </w:r>
+            <w:proofErr w:type="spellStart"/>
+            <w:r>
+              <w:rPr>
+                <w:rFonts w:ascii="Segoe UI" w:eastAsia="Times New Roman" w:hAnsi="Segoe UI" w:cs="Segoe UI"/>
+                <w:color w:val="24292E"/>
+                <w:sz w:val="24"/>
+                <w:szCs w:val="24"/>
+                <w:lang w:eastAsia="ru-RU"/>
+              </w:rPr>
+              <w:t>master</w:t>
+            </w:r>
+            <w:proofErr w:type="spellEnd"/>
+            <w:r>
+              <w:rPr>
+                <w:rFonts w:ascii="Segoe UI" w:eastAsia="Times New Roman" w:hAnsi="Segoe UI" w:cs="Segoe UI"/>
+                <w:color w:val="24292E"/>
+                <w:sz w:val="24"/>
+                <w:szCs w:val="24"/>
+                <w:lang w:eastAsia="ru-RU"/>
+              </w:rPr>
+              <w:t xml:space="preserve">". Сделать ход </w:t>
+            </w:r>
+          </w:p>
+        </w:tc>
+        <w:tc>
+          <w:tcPr>
+            <w:tcW w:w="1984" w:type="dxa"/>
+            <w:tcBorders>
+              <w:top w:val="single" w:sz="6" w:space="0" w:color="DFE2E5"/>
+              <w:left w:val="single" w:sz="6" w:space="0" w:color="DFE2E5"/>
+              <w:bottom w:val="single" w:sz="6" w:space="0" w:color="DFE2E5"/>
+              <w:right w:val="single" w:sz="6" w:space="0" w:color="DFE2E5"/>
+            </w:tcBorders>
+            <w:shd w:val="clear" w:color="auto" w:fill="FFFFFF"/>
+            <w:tcMar>
+              <w:top w:w="90" w:type="dxa"/>
+              <w:left w:w="195" w:type="dxa"/>
+              <w:bottom w:w="90" w:type="dxa"/>
+              <w:right w:w="195" w:type="dxa"/>
+            </w:tcMar>
+            <w:vAlign w:val="center"/>
+          </w:tcPr>
+          <w:p>
+            <w:pPr>
+              <w:spacing w:after="0" w:line="240" w:lineRule="auto"/>
+              <w:jc w:val="center"/>
+              <w:rPr>
+                <w:rFonts w:ascii="Segoe UI" w:eastAsia="Times New Roman" w:hAnsi="Segoe UI" w:cs="Segoe UI"/>
+                <w:color w:val="24292E"/>
+                <w:sz w:val="24"/>
+                <w:szCs w:val="24"/>
+                <w:lang w:eastAsia="ru-RU"/>
+              </w:rPr>
+            </w:pPr>
+            <w:r>
+              <w:rPr>
+                <w:rFonts w:ascii="Segoe UI" w:eastAsia="Times New Roman" w:hAnsi="Segoe UI" w:cs="Segoe UI"/>
+                <w:color w:val="24292E"/>
+                <w:sz w:val="24"/>
+                <w:szCs w:val="24"/>
+                <w:lang w:eastAsia="ru-RU"/>
+              </w:rPr>
+              <w:t>Приложение отображает ход пользователя на игровом поле без заметных задержек</w:t>
+            </w:r>
+          </w:p>
+        </w:tc>
+        <w:tc>
+          <w:tcPr>
+            <w:tcW w:w="1985" w:type="dxa"/>
+            <w:tcBorders>
+              <w:top w:val="single" w:sz="6" w:space="0" w:color="DFE2E5"/>
+              <w:left w:val="single" w:sz="6" w:space="0" w:color="DFE2E5"/>
+              <w:bottom w:val="single" w:sz="6" w:space="0" w:color="DFE2E5"/>
+              <w:right w:val="single" w:sz="6" w:space="0" w:color="DFE2E5"/>
+            </w:tcBorders>
+            <w:shd w:val="clear" w:color="auto" w:fill="FFFFFF"/>
+            <w:tcMar>
+              <w:top w:w="90" w:type="dxa"/>
+              <w:left w:w="195" w:type="dxa"/>
+              <w:bottom w:w="90" w:type="dxa"/>
+              <w:right w:w="195" w:type="dxa"/>
+            </w:tcMar>
+            <w:vAlign w:val="center"/>
+          </w:tcPr>
+          <w:p>
+            <w:pPr>
+              <w:spacing w:after="0" w:line="240" w:lineRule="auto"/>
+              <w:jc w:val="center"/>
+              <w:rPr>
+                <w:rFonts w:ascii="Segoe UI" w:eastAsia="Times New Roman" w:hAnsi="Segoe UI" w:cs="Segoe UI"/>
+                <w:color w:val="24292E"/>
+                <w:sz w:val="24"/>
+                <w:szCs w:val="24"/>
+                <w:lang w:eastAsia="ru-RU"/>
+              </w:rPr>
+            </w:pPr>
+            <w:r>
+              <w:rPr>
+                <w:rFonts w:ascii="Segoe UI" w:eastAsia="Times New Roman" w:hAnsi="Segoe UI" w:cs="Segoe UI"/>
+                <w:color w:val="24292E"/>
+                <w:sz w:val="24"/>
+                <w:szCs w:val="24"/>
+                <w:lang w:eastAsia="ru-RU"/>
+              </w:rPr>
+              <w:t>Приложение отображает ход пользователя на игровом поле без заметных задержек</w:t>
+            </w:r>
+          </w:p>
+        </w:tc>
+        <w:tc>
+          <w:tcPr>
+            <w:tcW w:w="1559" w:type="dxa"/>
+            <w:tcBorders>
+              <w:top w:val="single" w:sz="6" w:space="0" w:color="DFE2E5"/>
+              <w:left w:val="single" w:sz="6" w:space="0" w:color="DFE2E5"/>
+              <w:bottom w:val="single" w:sz="6" w:space="0" w:color="DFE2E5"/>
+              <w:right w:val="single" w:sz="6" w:space="0" w:color="DFE2E5"/>
+            </w:tcBorders>
+            <w:shd w:val="clear" w:color="auto" w:fill="FFFFFF"/>
+            <w:tcMar>
+              <w:top w:w="90" w:type="dxa"/>
+              <w:left w:w="195" w:type="dxa"/>
+              <w:bottom w:w="90" w:type="dxa"/>
+              <w:right w:w="195" w:type="dxa"/>
+            </w:tcMar>
+            <w:vAlign w:val="center"/>
+          </w:tcPr>
+          <w:p>
+            <w:pPr>
+              <w:spacing w:after="0" w:line="240" w:lineRule="auto"/>
+              <w:jc w:val="center"/>
+              <w:rPr>
+                <w:rFonts w:ascii="Segoe UI" w:eastAsia="Times New Roman" w:hAnsi="Segoe UI" w:cs="Segoe UI"/>
+                <w:color w:val="24292E"/>
+                <w:sz w:val="24"/>
+                <w:szCs w:val="24"/>
+                <w:lang w:eastAsia="ru-RU"/>
+              </w:rPr>
+            </w:pPr>
+            <w:r>
+              <w:rPr>
+                <w:rFonts w:ascii="Segoe UI" w:eastAsia="Times New Roman" w:hAnsi="Segoe UI" w:cs="Segoe UI"/>
+                <w:color w:val="24292E"/>
+                <w:sz w:val="24"/>
+                <w:szCs w:val="24"/>
+                <w:lang w:eastAsia="ru-RU"/>
+              </w:rPr>
+              <w:t>Тест пройден</w:t>
+            </w:r>
+          </w:p>
+        </w:tc>
+      </w:tr>
+      <w:tr>
+        <w:tc>
+          <w:tcPr>
+            <w:tcW w:w="843" w:type="dxa"/>
+            <w:tcBorders>
+              <w:top w:val="single" w:sz="6" w:space="0" w:color="DFE2E5"/>
+              <w:left w:val="single" w:sz="6" w:space="0" w:color="DFE2E5"/>
+              <w:bottom w:val="single" w:sz="6" w:space="0" w:color="DFE2E5"/>
+              <w:right w:val="single" w:sz="6" w:space="0" w:color="DFE2E5"/>
+            </w:tcBorders>
+            <w:shd w:val="clear" w:color="auto" w:fill="FFFFFF"/>
+            <w:tcMar>
+              <w:top w:w="90" w:type="dxa"/>
+              <w:left w:w="195" w:type="dxa"/>
+              <w:bottom w:w="90" w:type="dxa"/>
+              <w:right w:w="195" w:type="dxa"/>
+            </w:tcMar>
+            <w:vAlign w:val="center"/>
+          </w:tcPr>
+          <w:p>
+            <w:pPr>
+              <w:spacing w:after="0" w:line="240" w:lineRule="auto"/>
+              <w:jc w:val="center"/>
+              <w:rPr>
+                <w:rFonts w:ascii="Segoe UI" w:eastAsia="Times New Roman" w:hAnsi="Segoe UI" w:cs="Segoe UI"/>
+                <w:color w:val="24292E"/>
+                <w:sz w:val="24"/>
+                <w:szCs w:val="24"/>
+                <w:lang w:eastAsia="ru-RU"/>
+              </w:rPr>
+            </w:pPr>
+            <w:r>
+              <w:rPr>
+                <w:rFonts w:ascii="Segoe UI" w:eastAsia="Times New Roman" w:hAnsi="Segoe UI" w:cs="Segoe UI"/>
+                <w:color w:val="24292E"/>
+                <w:sz w:val="24"/>
+                <w:szCs w:val="24"/>
+                <w:lang w:eastAsia="ru-RU"/>
+              </w:rPr>
+              <w:t>6</w:t>
+            </w:r>
+          </w:p>
+        </w:tc>
+        <w:tc>
+          <w:tcPr>
+            <w:tcW w:w="1851" w:type="dxa"/>
+            <w:tcBorders>
+              <w:top w:val="single" w:sz="6" w:space="0" w:color="DFE2E5"/>
+              <w:left w:val="single" w:sz="6" w:space="0" w:color="DFE2E5"/>
+              <w:bottom w:val="single" w:sz="6" w:space="0" w:color="DFE2E5"/>
+              <w:right w:val="single" w:sz="6" w:space="0" w:color="DFE2E5"/>
+            </w:tcBorders>
+            <w:shd w:val="clear" w:color="auto" w:fill="FFFFFF"/>
+            <w:tcMar>
+              <w:top w:w="90" w:type="dxa"/>
+              <w:left w:w="195" w:type="dxa"/>
+              <w:bottom w:w="90" w:type="dxa"/>
+              <w:right w:w="195" w:type="dxa"/>
+            </w:tcMar>
+            <w:vAlign w:val="center"/>
+          </w:tcPr>
+          <w:p>
+            <w:pPr>
+              <w:spacing w:after="0" w:line="240" w:lineRule="auto"/>
+              <w:jc w:val="center"/>
+              <w:rPr>
+                <w:rFonts w:ascii="Segoe UI" w:eastAsia="Times New Roman" w:hAnsi="Segoe UI" w:cs="Segoe UI"/>
+                <w:color w:val="24292E"/>
+                <w:sz w:val="24"/>
+                <w:szCs w:val="24"/>
+                <w:lang w:eastAsia="ru-RU"/>
+              </w:rPr>
+            </w:pPr>
+            <w:r>
+              <w:rPr>
+                <w:rFonts w:ascii="Segoe UI" w:eastAsia="Times New Roman" w:hAnsi="Segoe UI" w:cs="Segoe UI"/>
+                <w:color w:val="24292E"/>
+                <w:sz w:val="24"/>
+                <w:szCs w:val="24"/>
+                <w:lang w:eastAsia="ru-RU"/>
+              </w:rPr>
+              <w:t>Приложение должно занимать не более 50мб оперативной памяти</w:t>
+            </w:r>
+          </w:p>
+        </w:tc>
+        <w:tc>
+          <w:tcPr>
+            <w:tcW w:w="2410" w:type="dxa"/>
+            <w:tcBorders>
+              <w:top w:val="single" w:sz="6" w:space="0" w:color="DFE2E5"/>
+              <w:left w:val="single" w:sz="6" w:space="0" w:color="DFE2E5"/>
+              <w:bottom w:val="single" w:sz="6" w:space="0" w:color="DFE2E5"/>
+              <w:right w:val="single" w:sz="6" w:space="0" w:color="DFE2E5"/>
+            </w:tcBorders>
+            <w:shd w:val="clear" w:color="auto" w:fill="FFFFFF"/>
+            <w:tcMar>
+              <w:top w:w="90" w:type="dxa"/>
+              <w:left w:w="195" w:type="dxa"/>
+              <w:bottom w:w="90" w:type="dxa"/>
+              <w:right w:w="195" w:type="dxa"/>
+            </w:tcMar>
+            <w:vAlign w:val="center"/>
+          </w:tcPr>
+          <w:p>
+            <w:pPr>
+              <w:spacing w:after="0" w:line="240" w:lineRule="auto"/>
+              <w:jc w:val="center"/>
+              <w:rPr>
+                <w:rFonts w:ascii="Segoe UI" w:eastAsia="Times New Roman" w:hAnsi="Segoe UI" w:cs="Segoe UI"/>
+                <w:color w:val="24292E"/>
+                <w:sz w:val="24"/>
+                <w:szCs w:val="24"/>
+                <w:lang w:eastAsia="ru-RU"/>
+              </w:rPr>
+            </w:pPr>
+            <w:r>
+              <w:rPr>
+                <w:rFonts w:ascii="Segoe UI" w:eastAsia="Times New Roman" w:hAnsi="Segoe UI" w:cs="Segoe UI"/>
+                <w:color w:val="24292E"/>
+                <w:sz w:val="24"/>
+                <w:szCs w:val="24"/>
+                <w:lang w:eastAsia="ru-RU"/>
+              </w:rPr>
+              <w:t xml:space="preserve">Запустить приложение </w:t>
+            </w:r>
+            <w:r>
+              <w:rPr>
+                <w:rFonts w:ascii="Segoe UI" w:eastAsia="Times New Roman" w:hAnsi="Segoe UI" w:cs="Segoe UI"/>
+                <w:color w:val="24292E"/>
+                <w:sz w:val="24"/>
+                <w:szCs w:val="24"/>
+                <w:lang w:eastAsia="ru-RU"/>
+              </w:rPr>
+              <w:t>“</w:t>
+            </w:r>
+            <w:proofErr w:type="spellStart"/>
+            <w:r>
+              <w:rPr>
+                <w:rFonts w:ascii="Segoe UI" w:eastAsia="Times New Roman" w:hAnsi="Segoe UI" w:cs="Segoe UI"/>
+                <w:color w:val="24292E"/>
+                <w:sz w:val="24"/>
+                <w:szCs w:val="24"/>
+                <w:lang w:val="en-US" w:eastAsia="ru-RU"/>
+              </w:rPr>
+              <w:t>Gomoku</w:t>
+            </w:r>
+            <w:proofErr w:type="spellEnd"/>
             <w:r>
               <w:rPr>
                 <w:rFonts w:ascii="Segoe UI" w:eastAsia="Times New Roman" w:hAnsi="Segoe UI" w:cs="Segoe UI"/>
@@ -2132,6 +2316,59 @@
               </w:rPr>
               <w:t xml:space="preserve"> </w:t>
             </w:r>
+            <w:r>
+              <w:rPr>
+                <w:rFonts w:ascii="Segoe UI" w:eastAsia="Times New Roman" w:hAnsi="Segoe UI" w:cs="Segoe UI"/>
+                <w:color w:val="24292E"/>
+                <w:sz w:val="24"/>
+                <w:szCs w:val="24"/>
+                <w:lang w:val="en-US" w:eastAsia="ru-RU"/>
+              </w:rPr>
+              <w:t>master</w:t>
+            </w:r>
+            <w:r>
+              <w:rPr>
+                <w:rFonts w:ascii="Segoe UI" w:eastAsia="Times New Roman" w:hAnsi="Segoe UI" w:cs="Segoe UI"/>
+                <w:color w:val="24292E"/>
+                <w:sz w:val="24"/>
+                <w:szCs w:val="24"/>
+                <w:lang w:eastAsia="ru-RU"/>
+              </w:rPr>
+              <w:t>”</w:t>
+            </w:r>
+            <w:r>
+              <w:rPr>
+                <w:rFonts w:ascii="Segoe UI" w:eastAsia="Times New Roman" w:hAnsi="Segoe UI" w:cs="Segoe UI"/>
+                <w:color w:val="24292E"/>
+                <w:sz w:val="24"/>
+                <w:szCs w:val="24"/>
+                <w:lang w:eastAsia="ru-RU"/>
+              </w:rPr>
+              <w:t>.</w:t>
+            </w:r>
+          </w:p>
+          <w:p>
+            <w:pPr>
+              <w:spacing w:after="0" w:line="240" w:lineRule="auto"/>
+              <w:jc w:val="center"/>
+              <w:rPr>
+                <w:rFonts w:ascii="Segoe UI" w:eastAsia="Times New Roman" w:hAnsi="Segoe UI" w:cs="Segoe UI"/>
+                <w:color w:val="24292E"/>
+                <w:sz w:val="24"/>
+                <w:szCs w:val="24"/>
+                <w:lang w:eastAsia="ru-RU"/>
+              </w:rPr>
+            </w:pPr>
+            <w:r>
+              <w:rPr>
+                <w:rFonts w:ascii="Segoe UI" w:eastAsia="Times New Roman" w:hAnsi="Segoe UI" w:cs="Segoe UI"/>
+                <w:color w:val="24292E"/>
+                <w:sz w:val="24"/>
+                <w:szCs w:val="24"/>
+                <w:lang w:eastAsia="ru-RU"/>
+              </w:rPr>
+              <w:t>Сделать пару ходов. Открыть диспетчер задач, найти раздел потребляемой ОЗУ.</w:t>
+            </w:r>
           </w:p>
         </w:tc>
         <w:tc>
@@ -2172,7 +2409,7 @@
                 <w:szCs w:val="24"/>
                 <w:lang w:eastAsia="ru-RU"/>
               </w:rPr>
-              <w:t>Приложение отображает ход пользователя на игровом поле без заметных задержек</w:t>
+              <w:t>Приложение занимает не более 50мб.</w:t>
             </w:r>
           </w:p>
         </w:tc>
@@ -2214,7 +2451,7 @@
                 <w:szCs w:val="24"/>
                 <w:lang w:eastAsia="ru-RU"/>
               </w:rPr>
-              <w:t>Приложение отображает ход пользователя на игровом поле без заметных задержек</w:t>
+              <w:t>Приложение занимает 9мб ОЗУ.</w:t>
             </w:r>
           </w:p>
         </w:tc>
@@ -2256,8 +2493,1029 @@
                 <w:szCs w:val="24"/>
                 <w:lang w:eastAsia="ru-RU"/>
               </w:rPr>
-              <w:t>Тест пройден</w:t>
-            </w:r>
+              <w:t>Тест</w:t>
+            </w:r>
+          </w:p>
+          <w:p>
+            <w:pPr>
+              <w:spacing w:after="0" w:line="240" w:lineRule="auto"/>
+              <w:jc w:val="center"/>
+              <w:rPr>
+                <w:rFonts w:ascii="Segoe UI" w:eastAsia="Times New Roman" w:hAnsi="Segoe UI" w:cs="Segoe UI"/>
+                <w:color w:val="24292E"/>
+                <w:sz w:val="24"/>
+                <w:szCs w:val="24"/>
+                <w:lang w:eastAsia="ru-RU"/>
+              </w:rPr>
+            </w:pPr>
+            <w:r>
+              <w:rPr>
+                <w:rFonts w:ascii="Segoe UI" w:eastAsia="Times New Roman" w:hAnsi="Segoe UI" w:cs="Segoe UI"/>
+                <w:color w:val="24292E"/>
+                <w:sz w:val="24"/>
+                <w:szCs w:val="24"/>
+                <w:lang w:eastAsia="ru-RU"/>
+              </w:rPr>
+              <w:t>пройден</w:t>
+            </w:r>
+          </w:p>
+        </w:tc>
+      </w:tr>
+      <w:tr>
+        <w:tc>
+          <w:tcPr>
+            <w:tcW w:w="843" w:type="dxa"/>
+            <w:tcBorders>
+              <w:top w:val="single" w:sz="6" w:space="0" w:color="DFE2E5"/>
+              <w:left w:val="single" w:sz="6" w:space="0" w:color="DFE2E5"/>
+              <w:bottom w:val="single" w:sz="6" w:space="0" w:color="DFE2E5"/>
+              <w:right w:val="single" w:sz="6" w:space="0" w:color="DFE2E5"/>
+            </w:tcBorders>
+            <w:shd w:val="clear" w:color="auto" w:fill="FFFFFF"/>
+            <w:tcMar>
+              <w:top w:w="90" w:type="dxa"/>
+              <w:left w:w="195" w:type="dxa"/>
+              <w:bottom w:w="90" w:type="dxa"/>
+              <w:right w:w="195" w:type="dxa"/>
+            </w:tcMar>
+            <w:vAlign w:val="center"/>
+          </w:tcPr>
+          <w:p>
+            <w:pPr>
+              <w:spacing w:after="0" w:line="240" w:lineRule="auto"/>
+              <w:jc w:val="center"/>
+              <w:rPr>
+                <w:rFonts w:ascii="Segoe UI" w:eastAsia="Times New Roman" w:hAnsi="Segoe UI" w:cs="Segoe UI"/>
+                <w:color w:val="24292E"/>
+                <w:sz w:val="24"/>
+                <w:szCs w:val="24"/>
+                <w:lang w:eastAsia="ru-RU"/>
+              </w:rPr>
+            </w:pPr>
+            <w:r>
+              <w:rPr>
+                <w:rFonts w:ascii="Segoe UI" w:eastAsia="Times New Roman" w:hAnsi="Segoe UI" w:cs="Segoe UI"/>
+                <w:color w:val="24292E"/>
+                <w:sz w:val="24"/>
+                <w:szCs w:val="24"/>
+                <w:lang w:eastAsia="ru-RU"/>
+              </w:rPr>
+              <w:t>7</w:t>
+            </w:r>
+          </w:p>
+        </w:tc>
+        <w:tc>
+          <w:tcPr>
+            <w:tcW w:w="1851" w:type="dxa"/>
+            <w:tcBorders>
+              <w:top w:val="single" w:sz="6" w:space="0" w:color="DFE2E5"/>
+              <w:left w:val="single" w:sz="6" w:space="0" w:color="DFE2E5"/>
+              <w:bottom w:val="single" w:sz="6" w:space="0" w:color="DFE2E5"/>
+              <w:right w:val="single" w:sz="6" w:space="0" w:color="DFE2E5"/>
+            </w:tcBorders>
+            <w:shd w:val="clear" w:color="auto" w:fill="FFFFFF"/>
+            <w:tcMar>
+              <w:top w:w="90" w:type="dxa"/>
+              <w:left w:w="195" w:type="dxa"/>
+              <w:bottom w:w="90" w:type="dxa"/>
+              <w:right w:w="195" w:type="dxa"/>
+            </w:tcMar>
+            <w:vAlign w:val="center"/>
+          </w:tcPr>
+          <w:p>
+            <w:pPr>
+              <w:spacing w:after="0" w:line="240" w:lineRule="auto"/>
+              <w:jc w:val="center"/>
+              <w:rPr>
+                <w:rFonts w:ascii="Segoe UI" w:eastAsia="Times New Roman" w:hAnsi="Segoe UI" w:cs="Segoe UI"/>
+                <w:color w:val="24292E"/>
+                <w:sz w:val="24"/>
+                <w:szCs w:val="24"/>
+                <w:lang w:eastAsia="ru-RU"/>
+              </w:rPr>
+            </w:pPr>
+            <w:r>
+              <w:rPr>
+                <w:rFonts w:ascii="Segoe UI" w:hAnsi="Segoe UI" w:cs="Segoe UI"/>
+                <w:color w:val="24292E"/>
+                <w:shd w:val="clear" w:color="auto" w:fill="FFFFFF"/>
+              </w:rPr>
+              <w:t>Приложение не должно занимать</w:t>
+            </w:r>
+            <w:r>
+              <w:rPr>
+                <w:rFonts w:ascii="Segoe UI" w:hAnsi="Segoe UI" w:cs="Segoe UI"/>
+                <w:color w:val="24292E"/>
+                <w:shd w:val="clear" w:color="auto" w:fill="FFFFFF"/>
+              </w:rPr>
+              <w:t xml:space="preserve"> более 100мб </w:t>
+            </w:r>
+            <w:r>
+              <w:rPr>
+                <w:rFonts w:ascii="Segoe UI" w:hAnsi="Segoe UI" w:cs="Segoe UI"/>
+                <w:color w:val="24292E"/>
+                <w:shd w:val="clear" w:color="auto" w:fill="FFFFFF"/>
+              </w:rPr>
+              <w:lastRenderedPageBreak/>
+              <w:t>на жёстком диске</w:t>
+            </w:r>
+          </w:p>
+        </w:tc>
+        <w:tc>
+          <w:tcPr>
+            <w:tcW w:w="2410" w:type="dxa"/>
+            <w:tcBorders>
+              <w:top w:val="single" w:sz="6" w:space="0" w:color="DFE2E5"/>
+              <w:left w:val="single" w:sz="6" w:space="0" w:color="DFE2E5"/>
+              <w:bottom w:val="single" w:sz="6" w:space="0" w:color="DFE2E5"/>
+              <w:right w:val="single" w:sz="6" w:space="0" w:color="DFE2E5"/>
+            </w:tcBorders>
+            <w:shd w:val="clear" w:color="auto" w:fill="FFFFFF"/>
+            <w:tcMar>
+              <w:top w:w="90" w:type="dxa"/>
+              <w:left w:w="195" w:type="dxa"/>
+              <w:bottom w:w="90" w:type="dxa"/>
+              <w:right w:w="195" w:type="dxa"/>
+            </w:tcMar>
+            <w:vAlign w:val="center"/>
+          </w:tcPr>
+          <w:p>
+            <w:pPr>
+              <w:spacing w:after="0" w:line="240" w:lineRule="auto"/>
+              <w:jc w:val="center"/>
+              <w:rPr>
+                <w:rFonts w:ascii="Segoe UI" w:eastAsia="Times New Roman" w:hAnsi="Segoe UI" w:cs="Segoe UI"/>
+                <w:color w:val="24292E"/>
+                <w:sz w:val="24"/>
+                <w:szCs w:val="24"/>
+                <w:lang w:eastAsia="ru-RU"/>
+              </w:rPr>
+            </w:pPr>
+            <w:r>
+              <w:rPr>
+                <w:rFonts w:ascii="Segoe UI" w:eastAsia="Times New Roman" w:hAnsi="Segoe UI" w:cs="Segoe UI"/>
+                <w:color w:val="24292E"/>
+                <w:sz w:val="24"/>
+                <w:szCs w:val="24"/>
+                <w:lang w:eastAsia="ru-RU"/>
+              </w:rPr>
+              <w:lastRenderedPageBreak/>
+              <w:t xml:space="preserve">Установить приложение </w:t>
+            </w:r>
+            <w:r>
+              <w:rPr>
+                <w:rFonts w:ascii="Segoe UI" w:eastAsia="Times New Roman" w:hAnsi="Segoe UI" w:cs="Segoe UI"/>
+                <w:color w:val="24292E"/>
+                <w:sz w:val="24"/>
+                <w:szCs w:val="24"/>
+                <w:lang w:eastAsia="ru-RU"/>
+              </w:rPr>
+              <w:t>“</w:t>
+            </w:r>
+            <w:proofErr w:type="spellStart"/>
+            <w:r>
+              <w:rPr>
+                <w:rFonts w:ascii="Segoe UI" w:eastAsia="Times New Roman" w:hAnsi="Segoe UI" w:cs="Segoe UI"/>
+                <w:color w:val="24292E"/>
+                <w:sz w:val="24"/>
+                <w:szCs w:val="24"/>
+                <w:lang w:val="en-US" w:eastAsia="ru-RU"/>
+              </w:rPr>
+              <w:t>Gomoku</w:t>
+            </w:r>
+            <w:proofErr w:type="spellEnd"/>
+            <w:r>
+              <w:rPr>
+                <w:rFonts w:ascii="Segoe UI" w:eastAsia="Times New Roman" w:hAnsi="Segoe UI" w:cs="Segoe UI"/>
+                <w:color w:val="24292E"/>
+                <w:sz w:val="24"/>
+                <w:szCs w:val="24"/>
+                <w:lang w:eastAsia="ru-RU"/>
+              </w:rPr>
+              <w:t xml:space="preserve"> </w:t>
+            </w:r>
+            <w:r>
+              <w:rPr>
+                <w:rFonts w:ascii="Segoe UI" w:eastAsia="Times New Roman" w:hAnsi="Segoe UI" w:cs="Segoe UI"/>
+                <w:color w:val="24292E"/>
+                <w:sz w:val="24"/>
+                <w:szCs w:val="24"/>
+                <w:lang w:val="en-US" w:eastAsia="ru-RU"/>
+              </w:rPr>
+              <w:t>master</w:t>
+            </w:r>
+            <w:r>
+              <w:rPr>
+                <w:rFonts w:ascii="Segoe UI" w:eastAsia="Times New Roman" w:hAnsi="Segoe UI" w:cs="Segoe UI"/>
+                <w:color w:val="24292E"/>
+                <w:sz w:val="24"/>
+                <w:szCs w:val="24"/>
+                <w:lang w:eastAsia="ru-RU"/>
+              </w:rPr>
+              <w:t>”</w:t>
+            </w:r>
+            <w:r>
+              <w:rPr>
+                <w:rFonts w:ascii="Segoe UI" w:eastAsia="Times New Roman" w:hAnsi="Segoe UI" w:cs="Segoe UI"/>
+                <w:color w:val="24292E"/>
+                <w:sz w:val="24"/>
+                <w:szCs w:val="24"/>
+                <w:lang w:eastAsia="ru-RU"/>
+              </w:rPr>
+              <w:t>.</w:t>
+            </w:r>
+          </w:p>
+          <w:p>
+            <w:pPr>
+              <w:spacing w:after="0" w:line="240" w:lineRule="auto"/>
+              <w:jc w:val="center"/>
+              <w:rPr>
+                <w:rFonts w:ascii="Segoe UI" w:eastAsia="Times New Roman" w:hAnsi="Segoe UI" w:cs="Segoe UI"/>
+                <w:color w:val="24292E"/>
+                <w:sz w:val="24"/>
+                <w:szCs w:val="24"/>
+                <w:lang w:eastAsia="ru-RU"/>
+              </w:rPr>
+            </w:pPr>
+            <w:r>
+              <w:rPr>
+                <w:rFonts w:ascii="Segoe UI" w:eastAsia="Times New Roman" w:hAnsi="Segoe UI" w:cs="Segoe UI"/>
+                <w:color w:val="24292E"/>
+                <w:sz w:val="24"/>
+                <w:szCs w:val="24"/>
+                <w:lang w:eastAsia="ru-RU"/>
+              </w:rPr>
+              <w:lastRenderedPageBreak/>
+              <w:t>Посмотреть объем памяти занимаемый приложением на жестком диске</w:t>
+            </w:r>
+          </w:p>
+        </w:tc>
+        <w:tc>
+          <w:tcPr>
+            <w:tcW w:w="1984" w:type="dxa"/>
+            <w:tcBorders>
+              <w:top w:val="single" w:sz="6" w:space="0" w:color="DFE2E5"/>
+              <w:left w:val="single" w:sz="6" w:space="0" w:color="DFE2E5"/>
+              <w:bottom w:val="single" w:sz="6" w:space="0" w:color="DFE2E5"/>
+              <w:right w:val="single" w:sz="6" w:space="0" w:color="DFE2E5"/>
+            </w:tcBorders>
+            <w:shd w:val="clear" w:color="auto" w:fill="FFFFFF"/>
+            <w:tcMar>
+              <w:top w:w="90" w:type="dxa"/>
+              <w:left w:w="195" w:type="dxa"/>
+              <w:bottom w:w="90" w:type="dxa"/>
+              <w:right w:w="195" w:type="dxa"/>
+            </w:tcMar>
+            <w:vAlign w:val="center"/>
+          </w:tcPr>
+          <w:p>
+            <w:pPr>
+              <w:spacing w:after="0" w:line="240" w:lineRule="auto"/>
+              <w:jc w:val="center"/>
+              <w:rPr>
+                <w:rFonts w:ascii="Segoe UI" w:eastAsia="Times New Roman" w:hAnsi="Segoe UI" w:cs="Segoe UI"/>
+                <w:color w:val="24292E"/>
+                <w:sz w:val="24"/>
+                <w:szCs w:val="24"/>
+                <w:lang w:eastAsia="ru-RU"/>
+              </w:rPr>
+            </w:pPr>
+            <w:r>
+              <w:rPr>
+                <w:rFonts w:ascii="Segoe UI" w:eastAsia="Times New Roman" w:hAnsi="Segoe UI" w:cs="Segoe UI"/>
+                <w:color w:val="24292E"/>
+                <w:sz w:val="24"/>
+                <w:szCs w:val="24"/>
+                <w:lang w:eastAsia="ru-RU"/>
+              </w:rPr>
+              <w:lastRenderedPageBreak/>
+              <w:t>Приложение зан</w:t>
+            </w:r>
+            <w:r>
+              <w:rPr>
+                <w:rFonts w:ascii="Segoe UI" w:eastAsia="Times New Roman" w:hAnsi="Segoe UI" w:cs="Segoe UI"/>
+                <w:color w:val="24292E"/>
+                <w:sz w:val="24"/>
+                <w:szCs w:val="24"/>
+                <w:lang w:eastAsia="ru-RU"/>
+              </w:rPr>
+              <w:t>имает не более 100</w:t>
+            </w:r>
+            <w:r>
+              <w:rPr>
+                <w:rFonts w:ascii="Segoe UI" w:eastAsia="Times New Roman" w:hAnsi="Segoe UI" w:cs="Segoe UI"/>
+                <w:color w:val="24292E"/>
+                <w:sz w:val="24"/>
+                <w:szCs w:val="24"/>
+                <w:lang w:eastAsia="ru-RU"/>
+              </w:rPr>
+              <w:t>мб</w:t>
+            </w:r>
+            <w:r>
+              <w:rPr>
+                <w:rFonts w:ascii="Segoe UI" w:eastAsia="Times New Roman" w:hAnsi="Segoe UI" w:cs="Segoe UI"/>
+                <w:color w:val="24292E"/>
+                <w:sz w:val="24"/>
+                <w:szCs w:val="24"/>
+                <w:lang w:eastAsia="ru-RU"/>
+              </w:rPr>
+              <w:t xml:space="preserve"> </w:t>
+            </w:r>
+            <w:r>
+              <w:rPr>
+                <w:rFonts w:ascii="Segoe UI" w:eastAsia="Times New Roman" w:hAnsi="Segoe UI" w:cs="Segoe UI"/>
+                <w:color w:val="24292E"/>
+                <w:sz w:val="24"/>
+                <w:szCs w:val="24"/>
+                <w:lang w:eastAsia="ru-RU"/>
+              </w:rPr>
+              <w:lastRenderedPageBreak/>
+              <w:t>на жестком диске</w:t>
+            </w:r>
+          </w:p>
+        </w:tc>
+        <w:tc>
+          <w:tcPr>
+            <w:tcW w:w="1985" w:type="dxa"/>
+            <w:tcBorders>
+              <w:top w:val="single" w:sz="6" w:space="0" w:color="DFE2E5"/>
+              <w:left w:val="single" w:sz="6" w:space="0" w:color="DFE2E5"/>
+              <w:bottom w:val="single" w:sz="6" w:space="0" w:color="DFE2E5"/>
+              <w:right w:val="single" w:sz="6" w:space="0" w:color="DFE2E5"/>
+            </w:tcBorders>
+            <w:shd w:val="clear" w:color="auto" w:fill="FFFFFF"/>
+            <w:tcMar>
+              <w:top w:w="90" w:type="dxa"/>
+              <w:left w:w="195" w:type="dxa"/>
+              <w:bottom w:w="90" w:type="dxa"/>
+              <w:right w:w="195" w:type="dxa"/>
+            </w:tcMar>
+            <w:vAlign w:val="center"/>
+          </w:tcPr>
+          <w:p>
+            <w:pPr>
+              <w:spacing w:after="0" w:line="240" w:lineRule="auto"/>
+              <w:jc w:val="center"/>
+              <w:rPr>
+                <w:rFonts w:ascii="Segoe UI" w:eastAsia="Times New Roman" w:hAnsi="Segoe UI" w:cs="Segoe UI"/>
+                <w:color w:val="24292E"/>
+                <w:sz w:val="24"/>
+                <w:szCs w:val="24"/>
+                <w:lang w:eastAsia="ru-RU"/>
+              </w:rPr>
+            </w:pPr>
+            <w:r>
+              <w:rPr>
+                <w:rFonts w:ascii="Segoe UI" w:eastAsia="Times New Roman" w:hAnsi="Segoe UI" w:cs="Segoe UI"/>
+                <w:color w:val="24292E"/>
+                <w:sz w:val="24"/>
+                <w:szCs w:val="24"/>
+                <w:lang w:eastAsia="ru-RU"/>
+              </w:rPr>
+              <w:lastRenderedPageBreak/>
+              <w:t xml:space="preserve">Приложение занимает 20мб на </w:t>
+            </w:r>
+            <w:r>
+              <w:rPr>
+                <w:rFonts w:ascii="Segoe UI" w:eastAsia="Times New Roman" w:hAnsi="Segoe UI" w:cs="Segoe UI"/>
+                <w:color w:val="24292E"/>
+                <w:sz w:val="24"/>
+                <w:szCs w:val="24"/>
+                <w:lang w:eastAsia="ru-RU"/>
+              </w:rPr>
+              <w:lastRenderedPageBreak/>
+              <w:t>жестком диске</w:t>
+            </w:r>
+          </w:p>
+        </w:tc>
+        <w:tc>
+          <w:tcPr>
+            <w:tcW w:w="1559" w:type="dxa"/>
+            <w:tcBorders>
+              <w:top w:val="single" w:sz="6" w:space="0" w:color="DFE2E5"/>
+              <w:left w:val="single" w:sz="6" w:space="0" w:color="DFE2E5"/>
+              <w:bottom w:val="single" w:sz="6" w:space="0" w:color="DFE2E5"/>
+              <w:right w:val="single" w:sz="6" w:space="0" w:color="DFE2E5"/>
+            </w:tcBorders>
+            <w:shd w:val="clear" w:color="auto" w:fill="FFFFFF"/>
+            <w:tcMar>
+              <w:top w:w="90" w:type="dxa"/>
+              <w:left w:w="195" w:type="dxa"/>
+              <w:bottom w:w="90" w:type="dxa"/>
+              <w:right w:w="195" w:type="dxa"/>
+            </w:tcMar>
+            <w:vAlign w:val="center"/>
+          </w:tcPr>
+          <w:p>
+            <w:pPr>
+              <w:spacing w:after="0" w:line="240" w:lineRule="auto"/>
+              <w:jc w:val="center"/>
+              <w:rPr>
+                <w:rFonts w:ascii="Segoe UI" w:eastAsia="Times New Roman" w:hAnsi="Segoe UI" w:cs="Segoe UI"/>
+                <w:color w:val="24292E"/>
+                <w:sz w:val="24"/>
+                <w:szCs w:val="24"/>
+                <w:lang w:eastAsia="ru-RU"/>
+              </w:rPr>
+            </w:pPr>
+            <w:r>
+              <w:rPr>
+                <w:rFonts w:ascii="Segoe UI" w:eastAsia="Times New Roman" w:hAnsi="Segoe UI" w:cs="Segoe UI"/>
+                <w:color w:val="24292E"/>
+                <w:sz w:val="24"/>
+                <w:szCs w:val="24"/>
+                <w:lang w:eastAsia="ru-RU"/>
+              </w:rPr>
+              <w:lastRenderedPageBreak/>
+              <w:t>Тест</w:t>
+            </w:r>
+          </w:p>
+          <w:p>
+            <w:pPr>
+              <w:spacing w:after="0" w:line="240" w:lineRule="auto"/>
+              <w:jc w:val="center"/>
+              <w:rPr>
+                <w:rFonts w:ascii="Segoe UI" w:eastAsia="Times New Roman" w:hAnsi="Segoe UI" w:cs="Segoe UI"/>
+                <w:color w:val="24292E"/>
+                <w:sz w:val="24"/>
+                <w:szCs w:val="24"/>
+                <w:lang w:eastAsia="ru-RU"/>
+              </w:rPr>
+            </w:pPr>
+            <w:r>
+              <w:rPr>
+                <w:rFonts w:ascii="Segoe UI" w:eastAsia="Times New Roman" w:hAnsi="Segoe UI" w:cs="Segoe UI"/>
+                <w:color w:val="24292E"/>
+                <w:sz w:val="24"/>
+                <w:szCs w:val="24"/>
+                <w:lang w:eastAsia="ru-RU"/>
+              </w:rPr>
+              <w:t>пройден</w:t>
+            </w:r>
+          </w:p>
+        </w:tc>
+      </w:tr>
+      <w:tr>
+        <w:tc>
+          <w:tcPr>
+            <w:tcW w:w="843" w:type="dxa"/>
+            <w:tcBorders>
+              <w:top w:val="single" w:sz="6" w:space="0" w:color="DFE2E5"/>
+              <w:left w:val="single" w:sz="6" w:space="0" w:color="DFE2E5"/>
+              <w:bottom w:val="single" w:sz="6" w:space="0" w:color="DFE2E5"/>
+              <w:right w:val="single" w:sz="6" w:space="0" w:color="DFE2E5"/>
+            </w:tcBorders>
+            <w:shd w:val="clear" w:color="auto" w:fill="FFFFFF"/>
+            <w:tcMar>
+              <w:top w:w="90" w:type="dxa"/>
+              <w:left w:w="195" w:type="dxa"/>
+              <w:bottom w:w="90" w:type="dxa"/>
+              <w:right w:w="195" w:type="dxa"/>
+            </w:tcMar>
+            <w:vAlign w:val="center"/>
+          </w:tcPr>
+          <w:p>
+            <w:pPr>
+              <w:spacing w:after="0" w:line="240" w:lineRule="auto"/>
+              <w:jc w:val="center"/>
+              <w:rPr>
+                <w:rFonts w:ascii="Segoe UI" w:eastAsia="Times New Roman" w:hAnsi="Segoe UI" w:cs="Segoe UI"/>
+                <w:color w:val="24292E"/>
+                <w:sz w:val="24"/>
+                <w:szCs w:val="24"/>
+                <w:lang w:eastAsia="ru-RU"/>
+              </w:rPr>
+            </w:pPr>
+            <w:r>
+              <w:rPr>
+                <w:rFonts w:ascii="Segoe UI" w:eastAsia="Times New Roman" w:hAnsi="Segoe UI" w:cs="Segoe UI"/>
+                <w:color w:val="24292E"/>
+                <w:sz w:val="24"/>
+                <w:szCs w:val="24"/>
+                <w:lang w:eastAsia="ru-RU"/>
+              </w:rPr>
+              <w:t>8</w:t>
+            </w:r>
+          </w:p>
+        </w:tc>
+        <w:tc>
+          <w:tcPr>
+            <w:tcW w:w="1851" w:type="dxa"/>
+            <w:tcBorders>
+              <w:top w:val="single" w:sz="6" w:space="0" w:color="DFE2E5"/>
+              <w:left w:val="single" w:sz="6" w:space="0" w:color="DFE2E5"/>
+              <w:bottom w:val="single" w:sz="6" w:space="0" w:color="DFE2E5"/>
+              <w:right w:val="single" w:sz="6" w:space="0" w:color="DFE2E5"/>
+            </w:tcBorders>
+            <w:shd w:val="clear" w:color="auto" w:fill="FFFFFF"/>
+            <w:tcMar>
+              <w:top w:w="90" w:type="dxa"/>
+              <w:left w:w="195" w:type="dxa"/>
+              <w:bottom w:w="90" w:type="dxa"/>
+              <w:right w:w="195" w:type="dxa"/>
+            </w:tcMar>
+            <w:vAlign w:val="center"/>
+          </w:tcPr>
+          <w:p>
+            <w:pPr>
+              <w:spacing w:after="0" w:line="240" w:lineRule="auto"/>
+              <w:jc w:val="center"/>
+              <w:rPr>
+                <w:rFonts w:ascii="Segoe UI" w:hAnsi="Segoe UI" w:cs="Segoe UI"/>
+                <w:color w:val="24292E"/>
+                <w:shd w:val="clear" w:color="auto" w:fill="FFFFFF"/>
+              </w:rPr>
+            </w:pPr>
+            <w:r>
+              <w:rPr>
+                <w:rFonts w:ascii="Segoe UI" w:hAnsi="Segoe UI" w:cs="Segoe UI"/>
+                <w:color w:val="24292E"/>
+                <w:shd w:val="clear" w:color="auto" w:fill="FFFFFF"/>
+              </w:rPr>
+              <w:t>Б</w:t>
+            </w:r>
+            <w:r>
+              <w:rPr>
+                <w:rFonts w:ascii="Segoe UI" w:hAnsi="Segoe UI" w:cs="Segoe UI"/>
+                <w:color w:val="24292E"/>
+                <w:shd w:val="clear" w:color="auto" w:fill="FFFFFF"/>
+              </w:rPr>
+              <w:t>ыстро реагировать на действия пользователя</w:t>
+            </w:r>
+          </w:p>
+        </w:tc>
+        <w:tc>
+          <w:tcPr>
+            <w:tcW w:w="2410" w:type="dxa"/>
+            <w:tcBorders>
+              <w:top w:val="single" w:sz="6" w:space="0" w:color="DFE2E5"/>
+              <w:left w:val="single" w:sz="6" w:space="0" w:color="DFE2E5"/>
+              <w:bottom w:val="single" w:sz="6" w:space="0" w:color="DFE2E5"/>
+              <w:right w:val="single" w:sz="6" w:space="0" w:color="DFE2E5"/>
+            </w:tcBorders>
+            <w:shd w:val="clear" w:color="auto" w:fill="FFFFFF"/>
+            <w:tcMar>
+              <w:top w:w="90" w:type="dxa"/>
+              <w:left w:w="195" w:type="dxa"/>
+              <w:bottom w:w="90" w:type="dxa"/>
+              <w:right w:w="195" w:type="dxa"/>
+            </w:tcMar>
+            <w:vAlign w:val="center"/>
+          </w:tcPr>
+          <w:p>
+            <w:pPr>
+              <w:spacing w:after="0" w:line="240" w:lineRule="auto"/>
+              <w:jc w:val="center"/>
+              <w:rPr>
+                <w:rFonts w:ascii="Segoe UI" w:eastAsia="Times New Roman" w:hAnsi="Segoe UI" w:cs="Segoe UI"/>
+                <w:color w:val="24292E"/>
+                <w:sz w:val="24"/>
+                <w:szCs w:val="24"/>
+                <w:lang w:eastAsia="ru-RU"/>
+              </w:rPr>
+            </w:pPr>
+            <w:r>
+              <w:rPr>
+                <w:rFonts w:ascii="Segoe UI" w:eastAsia="Times New Roman" w:hAnsi="Segoe UI" w:cs="Segoe UI"/>
+                <w:color w:val="24292E"/>
+                <w:sz w:val="24"/>
+                <w:szCs w:val="24"/>
+                <w:lang w:eastAsia="ru-RU"/>
+              </w:rPr>
+              <w:t>Быстро кликать по окну приложения</w:t>
+            </w:r>
+          </w:p>
+        </w:tc>
+        <w:tc>
+          <w:tcPr>
+            <w:tcW w:w="1984" w:type="dxa"/>
+            <w:tcBorders>
+              <w:top w:val="single" w:sz="6" w:space="0" w:color="DFE2E5"/>
+              <w:left w:val="single" w:sz="6" w:space="0" w:color="DFE2E5"/>
+              <w:bottom w:val="single" w:sz="6" w:space="0" w:color="DFE2E5"/>
+              <w:right w:val="single" w:sz="6" w:space="0" w:color="DFE2E5"/>
+            </w:tcBorders>
+            <w:shd w:val="clear" w:color="auto" w:fill="FFFFFF"/>
+            <w:tcMar>
+              <w:top w:w="90" w:type="dxa"/>
+              <w:left w:w="195" w:type="dxa"/>
+              <w:bottom w:w="90" w:type="dxa"/>
+              <w:right w:w="195" w:type="dxa"/>
+            </w:tcMar>
+            <w:vAlign w:val="center"/>
+          </w:tcPr>
+          <w:p>
+            <w:pPr>
+              <w:spacing w:after="0" w:line="240" w:lineRule="auto"/>
+              <w:jc w:val="center"/>
+              <w:rPr>
+                <w:rFonts w:ascii="Segoe UI" w:eastAsia="Times New Roman" w:hAnsi="Segoe UI" w:cs="Segoe UI"/>
+                <w:color w:val="24292E"/>
+                <w:sz w:val="24"/>
+                <w:szCs w:val="24"/>
+                <w:lang w:eastAsia="ru-RU"/>
+              </w:rPr>
+            </w:pPr>
+            <w:r>
+              <w:rPr>
+                <w:rFonts w:ascii="Segoe UI" w:eastAsia="Times New Roman" w:hAnsi="Segoe UI" w:cs="Segoe UI"/>
+                <w:color w:val="24292E"/>
+                <w:sz w:val="24"/>
+                <w:szCs w:val="24"/>
+                <w:lang w:eastAsia="ru-RU"/>
+              </w:rPr>
+              <w:t>Отклик приложения на действия пользователя без задержек</w:t>
+            </w:r>
+          </w:p>
+        </w:tc>
+        <w:tc>
+          <w:tcPr>
+            <w:tcW w:w="1985" w:type="dxa"/>
+            <w:tcBorders>
+              <w:top w:val="single" w:sz="6" w:space="0" w:color="DFE2E5"/>
+              <w:left w:val="single" w:sz="6" w:space="0" w:color="DFE2E5"/>
+              <w:bottom w:val="single" w:sz="6" w:space="0" w:color="DFE2E5"/>
+              <w:right w:val="single" w:sz="6" w:space="0" w:color="DFE2E5"/>
+            </w:tcBorders>
+            <w:shd w:val="clear" w:color="auto" w:fill="FFFFFF"/>
+            <w:tcMar>
+              <w:top w:w="90" w:type="dxa"/>
+              <w:left w:w="195" w:type="dxa"/>
+              <w:bottom w:w="90" w:type="dxa"/>
+              <w:right w:w="195" w:type="dxa"/>
+            </w:tcMar>
+            <w:vAlign w:val="center"/>
+          </w:tcPr>
+          <w:p>
+            <w:pPr>
+              <w:spacing w:after="0" w:line="240" w:lineRule="auto"/>
+              <w:jc w:val="center"/>
+              <w:rPr>
+                <w:rFonts w:ascii="Segoe UI" w:eastAsia="Times New Roman" w:hAnsi="Segoe UI" w:cs="Segoe UI"/>
+                <w:color w:val="24292E"/>
+                <w:sz w:val="24"/>
+                <w:szCs w:val="24"/>
+                <w:lang w:eastAsia="ru-RU"/>
+              </w:rPr>
+            </w:pPr>
+            <w:r>
+              <w:rPr>
+                <w:rFonts w:ascii="Segoe UI" w:eastAsia="Times New Roman" w:hAnsi="Segoe UI" w:cs="Segoe UI"/>
+                <w:color w:val="24292E"/>
+                <w:sz w:val="24"/>
+                <w:szCs w:val="24"/>
+                <w:lang w:eastAsia="ru-RU"/>
+              </w:rPr>
+              <w:t>Отклик приложения на действия пользователя без задержек</w:t>
+            </w:r>
+          </w:p>
+        </w:tc>
+        <w:tc>
+          <w:tcPr>
+            <w:tcW w:w="1559" w:type="dxa"/>
+            <w:tcBorders>
+              <w:top w:val="single" w:sz="6" w:space="0" w:color="DFE2E5"/>
+              <w:left w:val="single" w:sz="6" w:space="0" w:color="DFE2E5"/>
+              <w:bottom w:val="single" w:sz="6" w:space="0" w:color="DFE2E5"/>
+              <w:right w:val="single" w:sz="6" w:space="0" w:color="DFE2E5"/>
+            </w:tcBorders>
+            <w:shd w:val="clear" w:color="auto" w:fill="FFFFFF"/>
+            <w:tcMar>
+              <w:top w:w="90" w:type="dxa"/>
+              <w:left w:w="195" w:type="dxa"/>
+              <w:bottom w:w="90" w:type="dxa"/>
+              <w:right w:w="195" w:type="dxa"/>
+            </w:tcMar>
+            <w:vAlign w:val="center"/>
+          </w:tcPr>
+          <w:p>
+            <w:pPr>
+              <w:spacing w:after="0" w:line="240" w:lineRule="auto"/>
+              <w:jc w:val="center"/>
+              <w:rPr>
+                <w:rFonts w:ascii="Segoe UI" w:eastAsia="Times New Roman" w:hAnsi="Segoe UI" w:cs="Segoe UI"/>
+                <w:color w:val="24292E"/>
+                <w:sz w:val="24"/>
+                <w:szCs w:val="24"/>
+                <w:lang w:eastAsia="ru-RU"/>
+              </w:rPr>
+            </w:pPr>
+            <w:r>
+              <w:rPr>
+                <w:rFonts w:ascii="Segoe UI" w:eastAsia="Times New Roman" w:hAnsi="Segoe UI" w:cs="Segoe UI"/>
+                <w:color w:val="24292E"/>
+                <w:sz w:val="24"/>
+                <w:szCs w:val="24"/>
+                <w:lang w:eastAsia="ru-RU"/>
+              </w:rPr>
+              <w:t>Тест</w:t>
+            </w:r>
+          </w:p>
+          <w:p>
+            <w:pPr>
+              <w:spacing w:after="0" w:line="240" w:lineRule="auto"/>
+              <w:jc w:val="center"/>
+              <w:rPr>
+                <w:rFonts w:ascii="Segoe UI" w:eastAsia="Times New Roman" w:hAnsi="Segoe UI" w:cs="Segoe UI"/>
+                <w:color w:val="24292E"/>
+                <w:sz w:val="24"/>
+                <w:szCs w:val="24"/>
+                <w:lang w:eastAsia="ru-RU"/>
+              </w:rPr>
+            </w:pPr>
+            <w:r>
+              <w:rPr>
+                <w:rFonts w:ascii="Segoe UI" w:eastAsia="Times New Roman" w:hAnsi="Segoe UI" w:cs="Segoe UI"/>
+                <w:color w:val="24292E"/>
+                <w:sz w:val="24"/>
+                <w:szCs w:val="24"/>
+                <w:lang w:eastAsia="ru-RU"/>
+              </w:rPr>
+              <w:t>пройден</w:t>
+            </w:r>
+          </w:p>
+        </w:tc>
+      </w:tr>
+      <w:tr>
+        <w:tc>
+          <w:tcPr>
+            <w:tcW w:w="843" w:type="dxa"/>
+            <w:tcBorders>
+              <w:top w:val="single" w:sz="6" w:space="0" w:color="DFE2E5"/>
+              <w:left w:val="single" w:sz="6" w:space="0" w:color="DFE2E5"/>
+              <w:bottom w:val="single" w:sz="6" w:space="0" w:color="DFE2E5"/>
+              <w:right w:val="single" w:sz="6" w:space="0" w:color="DFE2E5"/>
+            </w:tcBorders>
+            <w:shd w:val="clear" w:color="auto" w:fill="FFFFFF"/>
+            <w:tcMar>
+              <w:top w:w="90" w:type="dxa"/>
+              <w:left w:w="195" w:type="dxa"/>
+              <w:bottom w:w="90" w:type="dxa"/>
+              <w:right w:w="195" w:type="dxa"/>
+            </w:tcMar>
+            <w:vAlign w:val="center"/>
+          </w:tcPr>
+          <w:p>
+            <w:pPr>
+              <w:spacing w:after="0" w:line="240" w:lineRule="auto"/>
+              <w:jc w:val="center"/>
+              <w:rPr>
+                <w:rFonts w:ascii="Segoe UI" w:eastAsia="Times New Roman" w:hAnsi="Segoe UI" w:cs="Segoe UI"/>
+                <w:color w:val="24292E"/>
+                <w:sz w:val="24"/>
+                <w:szCs w:val="24"/>
+                <w:lang w:eastAsia="ru-RU"/>
+              </w:rPr>
+            </w:pPr>
+            <w:r>
+              <w:rPr>
+                <w:rFonts w:ascii="Segoe UI" w:eastAsia="Times New Roman" w:hAnsi="Segoe UI" w:cs="Segoe UI"/>
+                <w:color w:val="24292E"/>
+                <w:sz w:val="24"/>
+                <w:szCs w:val="24"/>
+                <w:lang w:eastAsia="ru-RU"/>
+              </w:rPr>
+              <w:t>9</w:t>
+            </w:r>
+          </w:p>
+        </w:tc>
+        <w:tc>
+          <w:tcPr>
+            <w:tcW w:w="1851" w:type="dxa"/>
+            <w:tcBorders>
+              <w:top w:val="single" w:sz="6" w:space="0" w:color="DFE2E5"/>
+              <w:left w:val="single" w:sz="6" w:space="0" w:color="DFE2E5"/>
+              <w:bottom w:val="single" w:sz="6" w:space="0" w:color="DFE2E5"/>
+              <w:right w:val="single" w:sz="6" w:space="0" w:color="DFE2E5"/>
+            </w:tcBorders>
+            <w:shd w:val="clear" w:color="auto" w:fill="FFFFFF"/>
+            <w:tcMar>
+              <w:top w:w="90" w:type="dxa"/>
+              <w:left w:w="195" w:type="dxa"/>
+              <w:bottom w:w="90" w:type="dxa"/>
+              <w:right w:w="195" w:type="dxa"/>
+            </w:tcMar>
+            <w:vAlign w:val="center"/>
+          </w:tcPr>
+          <w:p>
+            <w:pPr>
+              <w:spacing w:after="0" w:line="240" w:lineRule="auto"/>
+              <w:jc w:val="center"/>
+              <w:rPr>
+                <w:rFonts w:ascii="Segoe UI" w:hAnsi="Segoe UI" w:cs="Segoe UI"/>
+                <w:color w:val="24292E"/>
+                <w:shd w:val="clear" w:color="auto" w:fill="FFFFFF"/>
+              </w:rPr>
+            </w:pPr>
+            <w:r>
+              <w:rPr>
+                <w:rFonts w:ascii="Segoe UI" w:hAnsi="Segoe UI" w:cs="Segoe UI"/>
+                <w:color w:val="24292E"/>
+                <w:shd w:val="clear" w:color="auto" w:fill="FFFFFF"/>
+              </w:rPr>
+              <w:t> Д</w:t>
+            </w:r>
+            <w:r>
+              <w:rPr>
+                <w:rFonts w:ascii="Segoe UI" w:hAnsi="Segoe UI" w:cs="Segoe UI"/>
+                <w:color w:val="24292E"/>
+                <w:shd w:val="clear" w:color="auto" w:fill="FFFFFF"/>
+              </w:rPr>
+              <w:t>авать игроку возможность начать новую игру без перезапуска приложения</w:t>
+            </w:r>
+          </w:p>
+        </w:tc>
+        <w:tc>
+          <w:tcPr>
+            <w:tcW w:w="2410" w:type="dxa"/>
+            <w:tcBorders>
+              <w:top w:val="single" w:sz="6" w:space="0" w:color="DFE2E5"/>
+              <w:left w:val="single" w:sz="6" w:space="0" w:color="DFE2E5"/>
+              <w:bottom w:val="single" w:sz="6" w:space="0" w:color="DFE2E5"/>
+              <w:right w:val="single" w:sz="6" w:space="0" w:color="DFE2E5"/>
+            </w:tcBorders>
+            <w:shd w:val="clear" w:color="auto" w:fill="FFFFFF"/>
+            <w:tcMar>
+              <w:top w:w="90" w:type="dxa"/>
+              <w:left w:w="195" w:type="dxa"/>
+              <w:bottom w:w="90" w:type="dxa"/>
+              <w:right w:w="195" w:type="dxa"/>
+            </w:tcMar>
+            <w:vAlign w:val="center"/>
+          </w:tcPr>
+          <w:p>
+            <w:pPr>
+              <w:spacing w:after="0" w:line="240" w:lineRule="auto"/>
+              <w:jc w:val="center"/>
+              <w:rPr>
+                <w:rFonts w:ascii="Segoe UI" w:eastAsia="Times New Roman" w:hAnsi="Segoe UI" w:cs="Segoe UI"/>
+                <w:color w:val="24292E"/>
+                <w:sz w:val="24"/>
+                <w:szCs w:val="24"/>
+                <w:lang w:eastAsia="ru-RU"/>
+              </w:rPr>
+            </w:pPr>
+            <w:r>
+              <w:rPr>
+                <w:rFonts w:ascii="Segoe UI" w:eastAsia="Times New Roman" w:hAnsi="Segoe UI" w:cs="Segoe UI"/>
+                <w:color w:val="24292E"/>
+                <w:sz w:val="24"/>
+                <w:szCs w:val="24"/>
+                <w:lang w:eastAsia="ru-RU"/>
+              </w:rPr>
+              <w:t>Проиграть и начать новую  игру без перезапуска приложения</w:t>
+            </w:r>
+          </w:p>
+        </w:tc>
+        <w:tc>
+          <w:tcPr>
+            <w:tcW w:w="1984" w:type="dxa"/>
+            <w:tcBorders>
+              <w:top w:val="single" w:sz="6" w:space="0" w:color="DFE2E5"/>
+              <w:left w:val="single" w:sz="6" w:space="0" w:color="DFE2E5"/>
+              <w:bottom w:val="single" w:sz="6" w:space="0" w:color="DFE2E5"/>
+              <w:right w:val="single" w:sz="6" w:space="0" w:color="DFE2E5"/>
+            </w:tcBorders>
+            <w:shd w:val="clear" w:color="auto" w:fill="FFFFFF"/>
+            <w:tcMar>
+              <w:top w:w="90" w:type="dxa"/>
+              <w:left w:w="195" w:type="dxa"/>
+              <w:bottom w:w="90" w:type="dxa"/>
+              <w:right w:w="195" w:type="dxa"/>
+            </w:tcMar>
+            <w:vAlign w:val="center"/>
+          </w:tcPr>
+          <w:p>
+            <w:pPr>
+              <w:spacing w:after="0" w:line="240" w:lineRule="auto"/>
+              <w:jc w:val="center"/>
+              <w:rPr>
+                <w:rFonts w:ascii="Segoe UI" w:eastAsia="Times New Roman" w:hAnsi="Segoe UI" w:cs="Segoe UI"/>
+                <w:color w:val="24292E"/>
+                <w:sz w:val="24"/>
+                <w:szCs w:val="24"/>
+                <w:lang w:eastAsia="ru-RU"/>
+              </w:rPr>
+            </w:pPr>
+            <w:r>
+              <w:rPr>
+                <w:rFonts w:ascii="Segoe UI" w:eastAsia="Times New Roman" w:hAnsi="Segoe UI" w:cs="Segoe UI"/>
+                <w:color w:val="24292E"/>
+                <w:sz w:val="24"/>
+                <w:szCs w:val="24"/>
+                <w:lang w:eastAsia="ru-RU"/>
+              </w:rPr>
+              <w:t>Начата новая игра без перезапуска приложения</w:t>
+            </w:r>
+          </w:p>
+        </w:tc>
+        <w:tc>
+          <w:tcPr>
+            <w:tcW w:w="1985" w:type="dxa"/>
+            <w:tcBorders>
+              <w:top w:val="single" w:sz="6" w:space="0" w:color="DFE2E5"/>
+              <w:left w:val="single" w:sz="6" w:space="0" w:color="DFE2E5"/>
+              <w:bottom w:val="single" w:sz="6" w:space="0" w:color="DFE2E5"/>
+              <w:right w:val="single" w:sz="6" w:space="0" w:color="DFE2E5"/>
+            </w:tcBorders>
+            <w:shd w:val="clear" w:color="auto" w:fill="FFFFFF"/>
+            <w:tcMar>
+              <w:top w:w="90" w:type="dxa"/>
+              <w:left w:w="195" w:type="dxa"/>
+              <w:bottom w:w="90" w:type="dxa"/>
+              <w:right w:w="195" w:type="dxa"/>
+            </w:tcMar>
+            <w:vAlign w:val="center"/>
+          </w:tcPr>
+          <w:p>
+            <w:pPr>
+              <w:spacing w:after="0" w:line="240" w:lineRule="auto"/>
+              <w:jc w:val="center"/>
+              <w:rPr>
+                <w:rFonts w:ascii="Segoe UI" w:eastAsia="Times New Roman" w:hAnsi="Segoe UI" w:cs="Segoe UI"/>
+                <w:color w:val="24292E"/>
+                <w:sz w:val="24"/>
+                <w:szCs w:val="24"/>
+                <w:lang w:eastAsia="ru-RU"/>
+              </w:rPr>
+            </w:pPr>
+            <w:r>
+              <w:rPr>
+                <w:rFonts w:ascii="Segoe UI" w:eastAsia="Times New Roman" w:hAnsi="Segoe UI" w:cs="Segoe UI"/>
+                <w:color w:val="24292E"/>
+                <w:sz w:val="24"/>
+                <w:szCs w:val="24"/>
+                <w:lang w:eastAsia="ru-RU"/>
+              </w:rPr>
+              <w:t>Начата новая игра без перезапуска приложения</w:t>
+            </w:r>
+          </w:p>
+        </w:tc>
+        <w:tc>
+          <w:tcPr>
+            <w:tcW w:w="1559" w:type="dxa"/>
+            <w:tcBorders>
+              <w:top w:val="single" w:sz="6" w:space="0" w:color="DFE2E5"/>
+              <w:left w:val="single" w:sz="6" w:space="0" w:color="DFE2E5"/>
+              <w:bottom w:val="single" w:sz="6" w:space="0" w:color="DFE2E5"/>
+              <w:right w:val="single" w:sz="6" w:space="0" w:color="DFE2E5"/>
+            </w:tcBorders>
+            <w:shd w:val="clear" w:color="auto" w:fill="FFFFFF"/>
+            <w:tcMar>
+              <w:top w:w="90" w:type="dxa"/>
+              <w:left w:w="195" w:type="dxa"/>
+              <w:bottom w:w="90" w:type="dxa"/>
+              <w:right w:w="195" w:type="dxa"/>
+            </w:tcMar>
+            <w:vAlign w:val="center"/>
+          </w:tcPr>
+          <w:p>
+            <w:pPr>
+              <w:spacing w:after="0" w:line="240" w:lineRule="auto"/>
+              <w:jc w:val="center"/>
+              <w:rPr>
+                <w:rFonts w:ascii="Segoe UI" w:eastAsia="Times New Roman" w:hAnsi="Segoe UI" w:cs="Segoe UI"/>
+                <w:color w:val="24292E"/>
+                <w:sz w:val="24"/>
+                <w:szCs w:val="24"/>
+                <w:lang w:eastAsia="ru-RU"/>
+              </w:rPr>
+            </w:pPr>
+            <w:r>
+              <w:rPr>
+                <w:rFonts w:ascii="Segoe UI" w:eastAsia="Times New Roman" w:hAnsi="Segoe UI" w:cs="Segoe UI"/>
+                <w:color w:val="24292E"/>
+                <w:sz w:val="24"/>
+                <w:szCs w:val="24"/>
+                <w:lang w:eastAsia="ru-RU"/>
+              </w:rPr>
+              <w:t>Тест</w:t>
+            </w:r>
+          </w:p>
+          <w:p>
+            <w:pPr>
+              <w:spacing w:after="0" w:line="240" w:lineRule="auto"/>
+              <w:jc w:val="center"/>
+              <w:rPr>
+                <w:rFonts w:ascii="Segoe UI" w:eastAsia="Times New Roman" w:hAnsi="Segoe UI" w:cs="Segoe UI"/>
+                <w:color w:val="24292E"/>
+                <w:sz w:val="24"/>
+                <w:szCs w:val="24"/>
+                <w:lang w:eastAsia="ru-RU"/>
+              </w:rPr>
+            </w:pPr>
+            <w:r>
+              <w:rPr>
+                <w:rFonts w:ascii="Segoe UI" w:eastAsia="Times New Roman" w:hAnsi="Segoe UI" w:cs="Segoe UI"/>
+                <w:color w:val="24292E"/>
+                <w:sz w:val="24"/>
+                <w:szCs w:val="24"/>
+                <w:lang w:eastAsia="ru-RU"/>
+              </w:rPr>
+              <w:t>пройден</w:t>
+            </w:r>
+            <w:bookmarkStart w:id="0" w:name="_GoBack"/>
+            <w:bookmarkEnd w:id="0"/>
           </w:p>
         </w:tc>
       </w:tr>

</xml_diff>